<commit_message>
Adds all the specs for the sample application
</commit_message>
<xml_diff>
--- a/Chapter 8 - Sugar-coating the CLR with IronRuby.docx
+++ b/Chapter 8 - Sugar-coating the CLR with IronRuby.docx
@@ -12437,7 +12437,25 @@
         <w:t>watch</w:t>
       </w:r>
       <w:r>
-        <w:t xml:space="preserve"> thereby allowing the creation of multiple watches on multiple paths. All that is left to do now to get to the syntax shown in listing 8.11 is define a global method that forwards its call to the </w:t>
+        <w:t xml:space="preserve"> thereby allowing the creation of multiple watches on multiple paths. All that is left to do now</w:t>
+      </w:r>
+      <w:r>
+        <w:t xml:space="preserve"> for us</w:t>
+      </w:r>
+      <w:r>
+        <w:t xml:space="preserve"> to get to the syntax shown in listing 8.1</w:t>
+      </w:r>
+      <w:r>
+        <w:t>0</w:t>
+      </w:r>
+      <w:r>
+        <w:t xml:space="preserve"> is</w:t>
+      </w:r>
+      <w:r>
+        <w:t>,</w:t>
+      </w:r>
+      <w:r>
+        <w:t xml:space="preserve"> define a global method that forwards its call to the </w:t>
       </w:r>
       <w:r>
         <w:rPr>
@@ -12470,6 +12488,7 @@
         <w:pStyle w:val="Code"/>
         <w:rPr>
           <w:rStyle w:val="CodeinText"/>
+          <w:snapToGrid/>
         </w:rPr>
       </w:pPr>
       <w:proofErr w:type="gramStart"/>
@@ -12588,6 +12607,7 @@
         <w:pStyle w:val="Code"/>
         <w:rPr>
           <w:rStyle w:val="CodeinText"/>
+          <w:snapToGrid/>
         </w:rPr>
       </w:pPr>
       <w:r>
@@ -12694,6 +12714,18 @@
       <w:pPr>
         <w:pStyle w:val="Body"/>
       </w:pPr>
+      <w:r>
+        <w:t xml:space="preserve">At this point we’re able to configure a </w:t>
+      </w:r>
+      <w:r>
+        <w:t>watcher but it won’t do anything useful because the implementation of that class is still open</w:t>
+      </w:r>
+      <w:r>
+        <w:t xml:space="preserve"> on the to-do list</w:t>
+      </w:r>
+      <w:r>
+        <w:t xml:space="preserve">. </w:t>
+      </w:r>
     </w:p>
     <w:sectPr>
       <w:headerReference w:type="even" r:id="rId17"/>
@@ -12764,7 +12796,21 @@
       <w:rPr>
         <w:rStyle w:val="Hyperlink"/>
       </w:rPr>
-      <w:t>http://www.manning-sandbox.com/forum.jspa?forumID=</w:t>
+      <w:t>http://www.manning-sandbox.com/forum.jspa</w:t>
+    </w:r>
+    <w:proofErr w:type="gramStart"/>
+    <w:r>
+      <w:rPr>
+        <w:rStyle w:val="Hyperlink"/>
+      </w:rPr>
+      <w:t>?forumID</w:t>
+    </w:r>
+    <w:proofErr w:type="gramEnd"/>
+    <w:r>
+      <w:rPr>
+        <w:rStyle w:val="Hyperlink"/>
+      </w:rPr>
+      <w:t>=</w:t>
     </w:r>
     <w:r>
       <w:rPr>
@@ -12805,7 +12851,21 @@
       <w:rPr>
         <w:rStyle w:val="Hyperlink"/>
       </w:rPr>
-      <w:t>http://www.manning-sandbox.com/forum.jspa?forumID=</w:t>
+      <w:t>http://www.manning-sandbox.com/forum.jspa</w:t>
+    </w:r>
+    <w:proofErr w:type="gramStart"/>
+    <w:r>
+      <w:rPr>
+        <w:rStyle w:val="Hyperlink"/>
+      </w:rPr>
+      <w:t>?forumID</w:t>
+    </w:r>
+    <w:proofErr w:type="gramEnd"/>
+    <w:r>
+      <w:rPr>
+        <w:rStyle w:val="Hyperlink"/>
+      </w:rPr>
+      <w:t>=</w:t>
     </w:r>
     <w:r>
       <w:rPr>
@@ -12924,7 +12984,7 @@
         <w:rPr>
           <w:noProof/>
         </w:rPr>
-        <w:t>11/22/2009</w:t>
+        <w:t>11/23/2009</w:t>
       </w:r>
     </w:fldSimple>
   </w:p>
@@ -12950,7 +13010,7 @@
         <w:rPr>
           <w:noProof/>
         </w:rPr>
-        <w:t>11/22/2009</w:t>
+        <w:t>11/23/2009</w:t>
       </w:r>
     </w:fldSimple>
     <w:r>
@@ -17550,7 +17610,7 @@
 </file>
 
 <file path=customXml/itemProps1.xml><?xml version="1.0" encoding="utf-8"?>
-<ds:datastoreItem xmlns:ds="http://schemas.openxmlformats.org/officeDocument/2006/customXml" ds:itemID="{C954F394-64FB-2D4A-9E7E-B84D02ABCA7D}">
+<ds:datastoreItem xmlns:ds="http://schemas.openxmlformats.org/officeDocument/2006/customXml" ds:itemID="{BADD2126-9751-3841-9946-5C4EC75ADAC0}">
   <ds:schemaRefs>
     <ds:schemaRef ds:uri="http://schemas.openxmlformats.org/officeDocument/2006/bibliography"/>
   </ds:schemaRefs>

</xml_diff>

<commit_message>
Cleans up chapter numbers. Adds unit testing samples
</commit_message>
<xml_diff>
--- a/Chapter 8 - Sugar-coating the CLR with IronRuby.docx
+++ b/Chapter 8 - Sugar-coating the CLR with IronRuby.docx
@@ -7872,95 +7872,18 @@
     <w:p>
       <w:pPr>
         <w:pStyle w:val="Body"/>
-      </w:pPr>
-      <w:r>
-        <w:t>We left off at the builder initializing the watcher class. All this does is just move the data structures from the builder into the watcher implementation. This watcher has a public interface but most of its work is implemented in private methods.</w:t>
-      </w:r>
-      <w:r>
-        <w:t xml:space="preserve">  </w:t>
-      </w:r>
-    </w:p>
-    <w:p>
-      <w:pPr>
-        <w:pStyle w:val="SidebarHead"/>
-      </w:pPr>
-      <w:r>
-        <w:t>Method visibility in Ruby vs CLR</w:t>
-      </w:r>
-    </w:p>
-    <w:p>
-      <w:pPr>
-        <w:pStyle w:val="Sidebar"/>
-      </w:pPr>
-      <w:r>
-        <w:t>Ruby has its own ideas when it comes to many things around programming, certainly so if you come from a CLR language background.</w:t>
-      </w:r>
-    </w:p>
-    <w:p>
-      <w:pPr>
-        <w:pStyle w:val="Sidebar"/>
-      </w:pPr>
-      <w:r>
-        <w:t>In C# you have to following visibility operators public, internal, protected, protected internal and private. Where public means visible to everybody and it screams: Please call me, please call me… The public is</w:t>
-      </w:r>
-      <w:r>
-        <w:t xml:space="preserve"> kind</w:t>
-      </w:r>
-      <w:r>
-        <w:t xml:space="preserve"> of like twitter for communicating. Where internal says: Ok, I guess I’m going to have to be called by people but I know so many people, I just want my friends to call me</w:t>
-      </w:r>
-      <w:r>
-        <w:t xml:space="preserve">. A </w:t>
-      </w:r>
-      <w:r>
-        <w:t xml:space="preserve">little like having an MSN account or a Jabber account where you have to authorize people first before they can send you messages. </w:t>
-      </w:r>
-      <w:r>
-        <w:t xml:space="preserve">Then there is protected and that says: I’m only talking to my family; only my offspring can call these methods but I don’t care if my offspring lives in the same house (assembly) as I do. Which brings us to protected internal.  Marking a method protected internal is the same as saying I’m only talking to my offspring </w:t>
-      </w:r>
-      <w:r>
-        <w:t>or my friends (it’s an or not an and)</w:t>
-      </w:r>
-      <w:r>
-        <w:t>.  And the last one is private</w:t>
-      </w:r>
-      <w:r>
-        <w:t xml:space="preserve"> which means only the instance of that class has access</w:t>
-      </w:r>
-      <w:r>
-        <w:t>, it is like going: This is mine, mine I tell you, all mine, my preciousss</w:t>
-      </w:r>
-      <w:r>
-        <w:t>sss.</w:t>
-      </w:r>
-      <w:r>
-        <w:t>..</w:t>
-      </w:r>
-    </w:p>
-    <w:p>
-      <w:pPr>
-        <w:pStyle w:val="Sidebar"/>
-      </w:pPr>
-      <w:r>
-        <w:t>Now Ruby has 3 visibility modifiers and they don’t exactly map to the ones you find in the CLR. Public means the same in both it’s the most permissive and everybody has access to that method.  Ruby also has protected which is akin to internal on the CLR but instead of working on an assembly level it works on a class level. So instances of that class or its descendants can call the</w:t>
-      </w:r>
-      <w:r>
-        <w:t xml:space="preserve"> protected method like a like any other public</w:t>
-      </w:r>
-      <w:r>
-        <w:t xml:space="preserve"> method</w:t>
-      </w:r>
-      <w:r>
-        <w:t xml:space="preserve"> but instance of other classes can’t</w:t>
-      </w:r>
-      <w:r>
-        <w:t>.</w:t>
-      </w:r>
-      <w:r>
-        <w:t xml:space="preserve">  Which brings us to private;</w:t>
-      </w:r>
-      <w:r>
-        <w:t xml:space="preserve"> private actually maps to protected on the CLR so no extra explanation needed here.</w:t>
+        <w:rPr>
+          <w:rFonts w:ascii="Arial" w:hAnsi="Arial"/>
+          <w:b/>
+          <w:color w:val="960000"/>
+          <w:sz w:val="19"/>
+        </w:rPr>
+      </w:pPr>
+      <w:r>
+        <w:t xml:space="preserve">We left off at the builder initializing the watcher class. All this does is just move the data structures from the builder into the watcher implementation. This watcher has a public interface but most of its work is </w:t>
+      </w:r>
+      <w:r>
+        <w:t>implemented in private methods, an explanation of this concept can be found in chapter 9, section 9.4.1 Visibility rules.</w:t>
       </w:r>
     </w:p>
     <w:p>
@@ -10228,13 +10151,30 @@
         <w:pStyle w:val="Code"/>
       </w:pPr>
       <w:r>
-        <w:t xml:space="preserve">  open(fpath, 'w'){ |f| f.puts </w:t>
+        <w:t xml:space="preserve">  open(fpath, 'w')</w:t>
+      </w:r>
+      <w:r>
+        <w:t>do</w:t>
+      </w:r>
+      <w:r>
+        <w:t xml:space="preserve"> |f| </w:t>
+      </w:r>
+      <w:r>
+        <w:br/>
+        <w:t xml:space="preserve">    </w:t>
+      </w:r>
+      <w:r>
+        <w:t xml:space="preserve">f.puts </w:t>
       </w:r>
       <w:r>
         <w:t xml:space="preserve">'"Mr. Worf, scan that ship." "Aye Captain. 300 dpi?"' </w:t>
       </w:r>
       <w:r>
-        <w:t>} if cmd == "hit"</w:t>
+        <w:br/>
+        <w:t xml:space="preserve">  end</w:t>
+      </w:r>
+      <w:r>
+        <w:t xml:space="preserve"> if cmd == "hit"</w:t>
       </w:r>
     </w:p>
     <w:p>
@@ -10566,7 +10506,7 @@
         <w:rPr>
           <w:noProof/>
         </w:rPr>
-        <w:t>14</w:t>
+        <w:t>24</w:t>
       </w:r>
     </w:fldSimple>
     <w:r>
@@ -10596,7 +10536,7 @@
         <w:rPr>
           <w:noProof/>
         </w:rPr>
-        <w:t>11/27/2009</w:t>
+        <w:t>1/5/2010</w:t>
       </w:r>
     </w:fldSimple>
   </w:p>
@@ -10622,7 +10562,7 @@
         <w:rPr>
           <w:noProof/>
         </w:rPr>
-        <w:t>11/27/2009</w:t>
+        <w:t>1/5/2010</w:t>
       </w:r>
     </w:fldSimple>
     <w:r>
@@ -10651,7 +10591,7 @@
         <w:rPr>
           <w:noProof/>
         </w:rPr>
-        <w:t>15</w:t>
+        <w:t>23</w:t>
       </w:r>
     </w:fldSimple>
   </w:p>
@@ -15376,7 +15316,7 @@
 </file>
 
 <file path=customXml/itemProps1.xml><?xml version="1.0" encoding="utf-8"?>
-<ds:datastoreItem xmlns:ds="http://schemas.openxmlformats.org/officeDocument/2006/customXml" ds:itemID="{D9EF22CF-C31D-414C-BE4C-BE096F6BA1B2}">
+<ds:datastoreItem xmlns:ds="http://schemas.openxmlformats.org/officeDocument/2006/customXml" ds:itemID="{60F07C2E-7A3F-DB4F-82D1-97403B06EDEA}">
   <ds:schemaRefs>
     <ds:schemaRef ds:uri="http://schemas.openxmlformats.org/officeDocument/2006/bibliography"/>
   </ds:schemaRefs>

</xml_diff>